<commit_message>
uploading changes to files
</commit_message>
<xml_diff>
--- a/VacationPy/Screenshots of Maps.docx
+++ b/VacationPy/Screenshots of Maps.docx
@@ -67,18 +67,22 @@
     </w:p>
     <w:p/>
     <w:p>
-      <w:pPr>
+      <w:r>
         <w:rPr>
           <w:b/>
           <w:bCs/>
         </w:rPr>
-      </w:pPr>
+        <w:t>Marker Layer Showing the Cities with Ideal Weather and their Hotel Locations</w:t>
+      </w:r>
       <w:r>
         <w:rPr>
           <w:b/>
           <w:bCs/>
         </w:rPr>
-        <w:t>Marker Layer Showing the Cities with Ideal Weather and their Hotel Locations</w:t>
+        <w:t xml:space="preserve"> (</w:t>
+      </w:r>
+      <w:r>
+        <w:t>other hotels also included, but not shown)</w:t>
       </w:r>
     </w:p>
     <w:p>
@@ -93,10 +97,10 @@
           <w:noProof/>
         </w:rPr>
         <w:drawing>
-          <wp:inline distT="0" distB="0" distL="0" distR="0" wp14:anchorId="052FD3CC" wp14:editId="25931DFF">
-            <wp:extent cx="5943600" cy="3341370"/>
-            <wp:effectExtent l="0" t="0" r="0" b="0"/>
-            <wp:docPr id="2" name="Picture 2"/>
+          <wp:inline distT="0" distB="0" distL="0" distR="0" wp14:anchorId="1F36BE52" wp14:editId="3F967E91">
+            <wp:extent cx="5943600" cy="3343275"/>
+            <wp:effectExtent l="0" t="0" r="0" b="9525"/>
+            <wp:docPr id="6" name="Picture 6"/>
             <wp:cNvGraphicFramePr>
               <a:graphicFrameLocks xmlns:a="http://schemas.openxmlformats.org/drawingml/2006/main" noChangeAspect="1"/>
             </wp:cNvGraphicFramePr>
@@ -116,7 +120,7 @@
                   <pic:spPr>
                     <a:xfrm>
                       <a:off x="0" y="0"/>
-                      <a:ext cx="5943600" cy="3341370"/>
+                      <a:ext cx="5943600" cy="3343275"/>
                     </a:xfrm>
                     <a:prstGeom prst="rect">
                       <a:avLst/>
@@ -169,10 +173,10 @@
           <w:noProof/>
         </w:rPr>
         <w:drawing>
-          <wp:inline distT="0" distB="0" distL="0" distR="0" wp14:anchorId="69BC78C3" wp14:editId="68CCC6DC">
-            <wp:extent cx="5943600" cy="3341370"/>
-            <wp:effectExtent l="0" t="0" r="0" b="0"/>
-            <wp:docPr id="3" name="Picture 3"/>
+          <wp:inline distT="0" distB="0" distL="0" distR="0" wp14:anchorId="5A13396B" wp14:editId="24894847">
+            <wp:extent cx="5943600" cy="3343275"/>
+            <wp:effectExtent l="0" t="0" r="0" b="9525"/>
+            <wp:docPr id="5" name="Picture 5"/>
             <wp:cNvGraphicFramePr>
               <a:graphicFrameLocks xmlns:a="http://schemas.openxmlformats.org/drawingml/2006/main" noChangeAspect="1"/>
             </wp:cNvGraphicFramePr>
@@ -192,7 +196,7 @@
                   <pic:spPr>
                     <a:xfrm>
                       <a:off x="0" y="0"/>
-                      <a:ext cx="5943600" cy="3341370"/>
+                      <a:ext cx="5943600" cy="3343275"/>
                     </a:xfrm>
                     <a:prstGeom prst="rect">
                       <a:avLst/>

</xml_diff>